<commit_message>
add tile for foreste
</commit_message>
<xml_diff>
--- a/lore/what to talk about.docx
+++ b/lore/what to talk about.docx
@@ -14,14 +14,12 @@
         </w:rPr>
         <w:t xml:space="preserve">Why is there a </w:t>
       </w:r>
-      <w:proofErr w:type="gramStart"/>
-      <w:r>
-        <w:rPr>
-          <w:lang w:val="en-GB"/>
-        </w:rPr>
-        <w:t>miasma ?</w:t>
-      </w:r>
-      <w:proofErr w:type="gramEnd"/>
+      <w:r>
+        <w:rPr>
+          <w:lang w:val="en-GB"/>
+        </w:rPr>
+        <w:t>miasma?</w:t>
+      </w:r>
       <w:r>
         <w:rPr>
           <w:lang w:val="en-GB"/>
@@ -39,47 +37,39 @@
         <w:rPr>
           <w:lang w:val="en-GB"/>
         </w:rPr>
-        <w:t>Why doses the skill engine work that way</w:t>
-      </w:r>
-    </w:p>
-    <w:p>
-      <w:pPr>
-        <w:rPr>
-          <w:lang w:val="en-GB"/>
-        </w:rPr>
-      </w:pPr>
-      <w:r>
-        <w:rPr>
-          <w:lang w:val="en-GB"/>
-        </w:rPr>
-        <w:t xml:space="preserve">How did </w:t>
-      </w:r>
-      <w:proofErr w:type="gramStart"/>
-      <w:r>
-        <w:rPr>
-          <w:lang w:val="en-GB"/>
-        </w:rPr>
-        <w:t>you</w:t>
-      </w:r>
-      <w:proofErr w:type="gramEnd"/>
-      <w:r>
-        <w:rPr>
-          <w:lang w:val="en-GB"/>
-        </w:rPr>
-        <w:t xml:space="preserve"> relief?</w:t>
-      </w:r>
-    </w:p>
-    <w:p>
-      <w:pPr>
-        <w:rPr>
-          <w:lang w:val="en-GB"/>
-        </w:rPr>
-      </w:pPr>
-      <w:r>
-        <w:rPr>
-          <w:lang w:val="en-GB"/>
-        </w:rPr>
-        <w:t>What happened to the world µ?</w:t>
+        <w:t xml:space="preserve">Why doses the skill engine work that </w:t>
+      </w:r>
+      <w:r>
+        <w:rPr>
+          <w:lang w:val="en-GB"/>
+        </w:rPr>
+        <w:t>way?</w:t>
+      </w:r>
+    </w:p>
+    <w:p>
+      <w:pPr>
+        <w:rPr>
+          <w:lang w:val="en-GB"/>
+        </w:rPr>
+      </w:pPr>
+      <w:r>
+        <w:rPr>
+          <w:lang w:val="en-GB"/>
+        </w:rPr>
+        <w:t>How did you relief?</w:t>
+      </w:r>
+    </w:p>
+    <w:p>
+      <w:pPr>
+        <w:rPr>
+          <w:lang w:val="en-GB"/>
+        </w:rPr>
+      </w:pPr>
+      <w:r>
+        <w:rPr>
+          <w:lang w:val="en-GB"/>
+        </w:rPr>
+        <w:t>What happened to the world?</w:t>
       </w:r>
     </w:p>
     <w:p>
@@ -105,16 +95,50 @@
         <w:rPr>
           <w:lang w:val="en-GB"/>
         </w:rPr>
-        <w:t>The beauty of the</w:t>
+        <w:t>The beauty of the nature and how they will start to grow again after the defeat of the miasma</w:t>
+      </w:r>
+    </w:p>
+    <w:p>
+      <w:pPr>
+        <w:rPr>
+          <w:lang w:val="en-GB"/>
+        </w:rPr>
+      </w:pPr>
+      <w:r>
+        <w:rPr>
+          <w:lang w:val="en-GB"/>
+        </w:rPr>
+        <w:t>Story about place</w:t>
+      </w:r>
+    </w:p>
+    <w:p>
+      <w:pPr>
+        <w:rPr>
+          <w:lang w:val="en-GB"/>
+        </w:rPr>
+      </w:pPr>
+      <w:r>
+        <w:rPr>
+          <w:lang w:val="en-GB"/>
+        </w:rPr>
+        <w:t>Story about queer lover’s</w:t>
       </w:r>
       <w:bookmarkStart w:id="0" w:name="_GoBack"/>
       <w:bookmarkEnd w:id="0"/>
-      <w:r>
-        <w:rPr>
-          <w:lang w:val="en-GB"/>
-        </w:rPr>
-        <w:t xml:space="preserve"> nature and how they will start to grow again after the defeat of the miasma</w:t>
-      </w:r>
+    </w:p>
+    <w:p>
+      <w:pPr>
+        <w:rPr>
+          <w:lang w:val="en-GB"/>
+        </w:rPr>
+      </w:pPr>
+    </w:p>
+    <w:p>
+      <w:pPr>
+        <w:rPr>
+          <w:lang w:val="en-GB"/>
+        </w:rPr>
+      </w:pPr>
     </w:p>
     <w:sectPr>
       <w:pgSz w:w="11906" w:h="16838"/>
@@ -249,6 +273,7 @@
     <w:lsdException w:name="HTML Sample" w:semiHidden="1" w:unhideWhenUsed="1"/>
     <w:lsdException w:name="HTML Typewriter" w:semiHidden="1" w:unhideWhenUsed="1"/>
     <w:lsdException w:name="HTML Variable" w:semiHidden="1" w:unhideWhenUsed="1"/>
+    <w:lsdException w:name="Normal Table" w:semiHidden="1" w:unhideWhenUsed="1"/>
     <w:lsdException w:name="annotation subject" w:semiHidden="1" w:unhideWhenUsed="1"/>
     <w:lsdException w:name="No List" w:semiHidden="1" w:unhideWhenUsed="1"/>
     <w:lsdException w:name="Outline List 1" w:semiHidden="1" w:unhideWhenUsed="1"/>
@@ -295,8 +320,10 @@
     <w:lsdException w:name="Table Subtle 2" w:semiHidden="1" w:unhideWhenUsed="1"/>
     <w:lsdException w:name="Table Web 1" w:semiHidden="1" w:unhideWhenUsed="1"/>
     <w:lsdException w:name="Table Web 2" w:semiHidden="1" w:unhideWhenUsed="1"/>
+    <w:lsdException w:name="Table Web 3" w:semiHidden="1" w:unhideWhenUsed="1"/>
     <w:lsdException w:name="Balloon Text" w:semiHidden="1" w:unhideWhenUsed="1"/>
     <w:lsdException w:name="Table Grid" w:uiPriority="39"/>
+    <w:lsdException w:name="Table Theme" w:semiHidden="1" w:unhideWhenUsed="1"/>
     <w:lsdException w:name="Placeholder Text" w:semiHidden="1"/>
     <w:lsdException w:name="No Spacing" w:uiPriority="1" w:qFormat="1"/>
     <w:lsdException w:name="Light Shading" w:uiPriority="60"/>

</xml_diff>